<commit_message>
agreado .gitignore y .env.example
</commit_message>
<xml_diff>
--- a/Prácticas con MongoDB.docx
+++ b/Prácticas con MongoDB.docx
@@ -41,7 +41,29 @@
         <w:t xml:space="preserve"> en:</w:t>
       </w:r>
     </w:p>
-    <w:p/>
+    <w:p>
+      <w:hyperlink r:id="rId7" w:history="1">
+        <w:r>
+          <w:rPr>
+            <w:rStyle w:val="Hipervnculo"/>
+          </w:rPr>
+          <w:t>https://raw.githubusercontent.com/jbermejog/pyhton-mongodb/master/docker-compose.yml</w:t>
+        </w:r>
+      </w:hyperlink>
+    </w:p>
+    <w:p>
+      <w:r>
+        <w:t xml:space="preserve">Lo ejecutamos con el comando </w:t>
+      </w:r>
+      <w:proofErr w:type="spellStart"/>
+      <w:r>
+        <w:t>docker-composer</w:t>
+      </w:r>
+      <w:proofErr w:type="spellEnd"/>
+      <w:r>
+        <w:t xml:space="preserve"> up</w:t>
+      </w:r>
+    </w:p>
     <w:p/>
     <w:p>
       <w:r>
@@ -134,7 +156,7 @@
       </w:pPr>
     </w:p>
     <w:sectPr>
-      <w:headerReference w:type="default" r:id="rId7"/>
+      <w:headerReference w:type="default" r:id="rId8"/>
       <w:pgSz w:w="11906" w:h="16838"/>
       <w:pgMar w:top="1417" w:right="1701" w:bottom="1417" w:left="1701" w:header="708" w:footer="708" w:gutter="0"/>
       <w:cols w:space="708"/>
@@ -816,6 +838,29 @@
     <w:uiPriority w:val="99"/>
     <w:rsid w:val="00395DBC"/>
   </w:style>
+  <w:style w:type="character" w:styleId="Hipervnculo">
+    <w:name w:val="Hyperlink"/>
+    <w:basedOn w:val="Fuentedeprrafopredeter"/>
+    <w:uiPriority w:val="99"/>
+    <w:unhideWhenUsed/>
+    <w:rsid w:val="00362A3D"/>
+    <w:rPr>
+      <w:color w:val="0563C1" w:themeColor="hyperlink"/>
+      <w:u w:val="single"/>
+    </w:rPr>
+  </w:style>
+  <w:style w:type="character" w:styleId="Mencinsinresolver">
+    <w:name w:val="Unresolved Mention"/>
+    <w:basedOn w:val="Fuentedeprrafopredeter"/>
+    <w:uiPriority w:val="99"/>
+    <w:semiHidden/>
+    <w:unhideWhenUsed/>
+    <w:rsid w:val="00362A3D"/>
+    <w:rPr>
+      <w:color w:val="605E5C"/>
+      <w:shd w:val="clear" w:color="auto" w:fill="E1DFDD"/>
+    </w:rPr>
+  </w:style>
 </w:styles>
 </file>
 

</xml_diff>